<commit_message>
Version 1.1 installer, manual, ReadMe, Release notes.
</commit_message>
<xml_diff>
--- a/Documentation/Falcon Programmer Manual.docx
+++ b/Documentation/Falcon Programmer Manual.docx
@@ -195,14 +195,14 @@
           <w:sz w:val="48"/>
           <w:szCs w:val="48"/>
         </w:rPr>
-        <w:t>20</w:t>
+        <w:t>2</w:t>
       </w:r>
       <w:r>
         <w:rPr>
           <w:sz w:val="48"/>
           <w:szCs w:val="48"/>
         </w:rPr>
-        <w:t>th</w:t>
+        <w:t>2nd</w:t>
       </w:r>
       <w:r>
         <w:rPr>
@@ -247,13 +247,6 @@
           <w:szCs w:val="48"/>
         </w:rPr>
         <w:t xml:space="preserve"> 1</w:t>
-      </w:r>
-      <w:r>
-        <w:rPr>
-          <w:sz w:val="48"/>
-          <w:szCs w:val="48"/>
-        </w:rPr>
-        <w:t>.0</w:t>
       </w:r>
       <w:r>
         <w:rPr>
@@ -339,7 +332,7 @@
             </w:rPr>
             <w:fldChar w:fldCharType="separate"/>
           </w:r>
-          <w:hyperlink w:anchor="_Toc172328053" w:history="1">
+          <w:hyperlink w:anchor="_Toc172533958" w:history="1">
             <w:r>
               <w:rPr>
                 <w:rStyle w:val="Hyperlink"/>
@@ -362,7 +355,7 @@
               <w:rPr>
                 <w:webHidden/>
               </w:rPr>
-              <w:instrText xml:space="preserve"> PAGEREF _Toc172328053 \h </w:instrText>
+              <w:instrText xml:space="preserve"> PAGEREF _Toc172533958 \h </w:instrText>
             </w:r>
             <w:r>
               <w:rPr>
@@ -397,7 +390,7 @@
               <w:lang w:val="en-GB" w:eastAsia="en-GB"/>
             </w:rPr>
           </w:pPr>
-          <w:hyperlink w:anchor="_Toc172328054" w:history="1">
+          <w:hyperlink w:anchor="_Toc172533959" w:history="1">
             <w:r>
               <w:rPr>
                 <w:rStyle w:val="Hyperlink"/>
@@ -420,7 +413,7 @@
               <w:rPr>
                 <w:webHidden/>
               </w:rPr>
-              <w:instrText xml:space="preserve"> PAGEREF _Toc172328054 \h </w:instrText>
+              <w:instrText xml:space="preserve"> PAGEREF _Toc172533959 \h </w:instrText>
             </w:r>
             <w:r>
               <w:rPr>
@@ -455,7 +448,7 @@
               <w:lang w:val="en-GB" w:eastAsia="en-GB"/>
             </w:rPr>
           </w:pPr>
-          <w:hyperlink w:anchor="_Toc172328055" w:history="1">
+          <w:hyperlink w:anchor="_Toc172533960" w:history="1">
             <w:r>
               <w:rPr>
                 <w:rStyle w:val="Hyperlink"/>
@@ -478,7 +471,7 @@
               <w:rPr>
                 <w:webHidden/>
               </w:rPr>
-              <w:instrText xml:space="preserve"> PAGEREF _Toc172328055 \h </w:instrText>
+              <w:instrText xml:space="preserve"> PAGEREF _Toc172533960 \h </w:instrText>
             </w:r>
             <w:r>
               <w:rPr>
@@ -513,7 +506,7 @@
               <w:lang w:val="en-GB" w:eastAsia="en-GB"/>
             </w:rPr>
           </w:pPr>
-          <w:hyperlink w:anchor="_Toc172328056" w:history="1">
+          <w:hyperlink w:anchor="_Toc172533961" w:history="1">
             <w:r>
               <w:rPr>
                 <w:rStyle w:val="Hyperlink"/>
@@ -536,7 +529,7 @@
               <w:rPr>
                 <w:webHidden/>
               </w:rPr>
-              <w:instrText xml:space="preserve"> PAGEREF _Toc172328056 \h </w:instrText>
+              <w:instrText xml:space="preserve"> PAGEREF _Toc172533961 \h </w:instrText>
             </w:r>
             <w:r>
               <w:rPr>
@@ -571,7 +564,7 @@
               <w:lang w:val="en-GB" w:eastAsia="en-GB"/>
             </w:rPr>
           </w:pPr>
-          <w:hyperlink w:anchor="_Toc172328057" w:history="1">
+          <w:hyperlink w:anchor="_Toc172533962" w:history="1">
             <w:r>
               <w:rPr>
                 <w:rStyle w:val="Hyperlink"/>
@@ -594,7 +587,7 @@
               <w:rPr>
                 <w:webHidden/>
               </w:rPr>
-              <w:instrText xml:space="preserve"> PAGEREF _Toc172328057 \h </w:instrText>
+              <w:instrText xml:space="preserve"> PAGEREF _Toc172533962 \h </w:instrText>
             </w:r>
             <w:r>
               <w:rPr>
@@ -633,7 +626,7 @@
               <w:lang w:val="en-GB" w:eastAsia="en-GB"/>
             </w:rPr>
           </w:pPr>
-          <w:hyperlink w:anchor="_Toc172328058" w:history="1">
+          <w:hyperlink w:anchor="_Toc172533963" w:history="1">
             <w:r>
               <w:rPr>
                 <w:rStyle w:val="Hyperlink"/>
@@ -660,7 +653,7 @@
                 <w:noProof/>
                 <w:webHidden/>
               </w:rPr>
-              <w:instrText xml:space="preserve"> PAGEREF _Toc172328058 \h </w:instrText>
+              <w:instrText xml:space="preserve"> PAGEREF _Toc172533963 \h </w:instrText>
             </w:r>
             <w:r>
               <w:rPr>
@@ -703,7 +696,7 @@
               <w:lang w:val="en-GB" w:eastAsia="en-GB"/>
             </w:rPr>
           </w:pPr>
-          <w:hyperlink w:anchor="_Toc172328059" w:history="1">
+          <w:hyperlink w:anchor="_Toc172533964" w:history="1">
             <w:r>
               <w:rPr>
                 <w:rStyle w:val="Hyperlink"/>
@@ -730,7 +723,7 @@
                 <w:noProof/>
                 <w:webHidden/>
               </w:rPr>
-              <w:instrText xml:space="preserve"> PAGEREF _Toc172328059 \h </w:instrText>
+              <w:instrText xml:space="preserve"> PAGEREF _Toc172533964 \h </w:instrText>
             </w:r>
             <w:r>
               <w:rPr>
@@ -773,7 +766,7 @@
               <w:lang w:val="en-GB" w:eastAsia="en-GB"/>
             </w:rPr>
           </w:pPr>
-          <w:hyperlink w:anchor="_Toc172328060" w:history="1">
+          <w:hyperlink w:anchor="_Toc172533965" w:history="1">
             <w:r>
               <w:rPr>
                 <w:rStyle w:val="Hyperlink"/>
@@ -800,7 +793,7 @@
                 <w:noProof/>
                 <w:webHidden/>
               </w:rPr>
-              <w:instrText xml:space="preserve"> PAGEREF _Toc172328060 \h </w:instrText>
+              <w:instrText xml:space="preserve"> PAGEREF _Toc172533965 \h </w:instrText>
             </w:r>
             <w:r>
               <w:rPr>
@@ -843,7 +836,7 @@
               <w:lang w:val="en-GB" w:eastAsia="en-GB"/>
             </w:rPr>
           </w:pPr>
-          <w:hyperlink w:anchor="_Toc172328061" w:history="1">
+          <w:hyperlink w:anchor="_Toc172533966" w:history="1">
             <w:r>
               <w:rPr>
                 <w:rStyle w:val="Hyperlink"/>
@@ -870,7 +863,7 @@
                 <w:noProof/>
                 <w:webHidden/>
               </w:rPr>
-              <w:instrText xml:space="preserve"> PAGEREF _Toc172328061 \h </w:instrText>
+              <w:instrText xml:space="preserve"> PAGEREF _Toc172533966 \h </w:instrText>
             </w:r>
             <w:r>
               <w:rPr>
@@ -913,7 +906,7 @@
               <w:lang w:val="en-GB" w:eastAsia="en-GB"/>
             </w:rPr>
           </w:pPr>
-          <w:hyperlink w:anchor="_Toc172328062" w:history="1">
+          <w:hyperlink w:anchor="_Toc172533967" w:history="1">
             <w:r>
               <w:rPr>
                 <w:rStyle w:val="Hyperlink"/>
@@ -940,7 +933,7 @@
                 <w:noProof/>
                 <w:webHidden/>
               </w:rPr>
-              <w:instrText xml:space="preserve"> PAGEREF _Toc172328062 \h </w:instrText>
+              <w:instrText xml:space="preserve"> PAGEREF _Toc172533967 \h </w:instrText>
             </w:r>
             <w:r>
               <w:rPr>
@@ -983,7 +976,7 @@
               <w:lang w:val="en-GB" w:eastAsia="en-GB"/>
             </w:rPr>
           </w:pPr>
-          <w:hyperlink w:anchor="_Toc172328063" w:history="1">
+          <w:hyperlink w:anchor="_Toc172533968" w:history="1">
             <w:r>
               <w:rPr>
                 <w:rStyle w:val="Hyperlink"/>
@@ -1010,7 +1003,7 @@
                 <w:noProof/>
                 <w:webHidden/>
               </w:rPr>
-              <w:instrText xml:space="preserve"> PAGEREF _Toc172328063 \h </w:instrText>
+              <w:instrText xml:space="preserve"> PAGEREF _Toc172533968 \h </w:instrText>
             </w:r>
             <w:r>
               <w:rPr>
@@ -1049,7 +1042,7 @@
               <w:lang w:val="en-GB" w:eastAsia="en-GB"/>
             </w:rPr>
           </w:pPr>
-          <w:hyperlink w:anchor="_Toc172328064" w:history="1">
+          <w:hyperlink w:anchor="_Toc172533969" w:history="1">
             <w:r>
               <w:rPr>
                 <w:rStyle w:val="Hyperlink"/>
@@ -1072,7 +1065,7 @@
               <w:rPr>
                 <w:webHidden/>
               </w:rPr>
-              <w:instrText xml:space="preserve"> PAGEREF _Toc172328064 \h </w:instrText>
+              <w:instrText xml:space="preserve"> PAGEREF _Toc172533969 \h </w:instrText>
             </w:r>
             <w:r>
               <w:rPr>
@@ -1111,7 +1104,7 @@
               <w:lang w:val="en-GB" w:eastAsia="en-GB"/>
             </w:rPr>
           </w:pPr>
-          <w:hyperlink w:anchor="_Toc172328065" w:history="1">
+          <w:hyperlink w:anchor="_Toc172533970" w:history="1">
             <w:r>
               <w:rPr>
                 <w:rStyle w:val="Hyperlink"/>
@@ -1138,7 +1131,7 @@
                 <w:noProof/>
                 <w:webHidden/>
               </w:rPr>
-              <w:instrText xml:space="preserve"> PAGEREF _Toc172328065 \h </w:instrText>
+              <w:instrText xml:space="preserve"> PAGEREF _Toc172533970 \h </w:instrText>
             </w:r>
             <w:r>
               <w:rPr>
@@ -1181,7 +1174,7 @@
               <w:lang w:val="en-GB" w:eastAsia="en-GB"/>
             </w:rPr>
           </w:pPr>
-          <w:hyperlink w:anchor="_Toc172328066" w:history="1">
+          <w:hyperlink w:anchor="_Toc172533971" w:history="1">
             <w:r>
               <w:rPr>
                 <w:rStyle w:val="Hyperlink"/>
@@ -1208,7 +1201,7 @@
                 <w:noProof/>
                 <w:webHidden/>
               </w:rPr>
-              <w:instrText xml:space="preserve"> PAGEREF _Toc172328066 \h </w:instrText>
+              <w:instrText xml:space="preserve"> PAGEREF _Toc172533971 \h </w:instrText>
             </w:r>
             <w:r>
               <w:rPr>
@@ -1251,7 +1244,7 @@
               <w:lang w:val="en-GB" w:eastAsia="en-GB"/>
             </w:rPr>
           </w:pPr>
-          <w:hyperlink w:anchor="_Toc172328067" w:history="1">
+          <w:hyperlink w:anchor="_Toc172533972" w:history="1">
             <w:r>
               <w:rPr>
                 <w:rStyle w:val="Hyperlink"/>
@@ -1278,7 +1271,7 @@
                 <w:noProof/>
                 <w:webHidden/>
               </w:rPr>
-              <w:instrText xml:space="preserve"> PAGEREF _Toc172328067 \h </w:instrText>
+              <w:instrText xml:space="preserve"> PAGEREF _Toc172533972 \h </w:instrText>
             </w:r>
             <w:r>
               <w:rPr>
@@ -1321,7 +1314,7 @@
               <w:lang w:val="en-GB" w:eastAsia="en-GB"/>
             </w:rPr>
           </w:pPr>
-          <w:hyperlink w:anchor="_Toc172328068" w:history="1">
+          <w:hyperlink w:anchor="_Toc172533973" w:history="1">
             <w:r>
               <w:rPr>
                 <w:rStyle w:val="Hyperlink"/>
@@ -1348,7 +1341,7 @@
                 <w:noProof/>
                 <w:webHidden/>
               </w:rPr>
-              <w:instrText xml:space="preserve"> PAGEREF _Toc172328068 \h </w:instrText>
+              <w:instrText xml:space="preserve"> PAGEREF _Toc172533973 \h </w:instrText>
             </w:r>
             <w:r>
               <w:rPr>
@@ -1391,7 +1384,7 @@
               <w:lang w:val="en-GB" w:eastAsia="en-GB"/>
             </w:rPr>
           </w:pPr>
-          <w:hyperlink w:anchor="_Toc172328069" w:history="1">
+          <w:hyperlink w:anchor="_Toc172533974" w:history="1">
             <w:r>
               <w:rPr>
                 <w:rStyle w:val="Hyperlink"/>
@@ -1418,7 +1411,7 @@
                 <w:noProof/>
                 <w:webHidden/>
               </w:rPr>
-              <w:instrText xml:space="preserve"> PAGEREF _Toc172328069 \h </w:instrText>
+              <w:instrText xml:space="preserve"> PAGEREF _Toc172533974 \h </w:instrText>
             </w:r>
             <w:r>
               <w:rPr>
@@ -1461,7 +1454,7 @@
               <w:lang w:val="en-GB" w:eastAsia="en-GB"/>
             </w:rPr>
           </w:pPr>
-          <w:hyperlink w:anchor="_Toc172328070" w:history="1">
+          <w:hyperlink w:anchor="_Toc172533975" w:history="1">
             <w:r>
               <w:rPr>
                 <w:rStyle w:val="Hyperlink"/>
@@ -1488,7 +1481,7 @@
                 <w:noProof/>
                 <w:webHidden/>
               </w:rPr>
-              <w:instrText xml:space="preserve"> PAGEREF _Toc172328070 \h </w:instrText>
+              <w:instrText xml:space="preserve"> PAGEREF _Toc172533975 \h </w:instrText>
             </w:r>
             <w:r>
               <w:rPr>
@@ -1531,7 +1524,7 @@
               <w:lang w:val="en-GB" w:eastAsia="en-GB"/>
             </w:rPr>
           </w:pPr>
-          <w:hyperlink w:anchor="_Toc172328071" w:history="1">
+          <w:hyperlink w:anchor="_Toc172533976" w:history="1">
             <w:r>
               <w:rPr>
                 <w:rStyle w:val="Hyperlink"/>
@@ -1558,7 +1551,7 @@
                 <w:noProof/>
                 <w:webHidden/>
               </w:rPr>
-              <w:instrText xml:space="preserve"> PAGEREF _Toc172328071 \h </w:instrText>
+              <w:instrText xml:space="preserve"> PAGEREF _Toc172533976 \h </w:instrText>
             </w:r>
             <w:r>
               <w:rPr>
@@ -1601,13 +1594,27 @@
               <w:lang w:val="en-GB" w:eastAsia="en-GB"/>
             </w:rPr>
           </w:pPr>
-          <w:hyperlink w:anchor="_Toc172328072" w:history="1">
+          <w:hyperlink w:anchor="_Toc172533977" w:history="1">
             <w:r>
               <w:rPr>
                 <w:rStyle w:val="Hyperlink"/>
                 <w:noProof/>
               </w:rPr>
-              <w:t>RemoveDelayEffectsAndMacros</w:t>
+              <w:t>RemoveArpeggiatorsAndSequenc</w:t>
+            </w:r>
+            <w:r>
+              <w:rPr>
+                <w:rStyle w:val="Hyperlink"/>
+                <w:noProof/>
+              </w:rPr>
+              <w:t>i</w:t>
+            </w:r>
+            <w:r>
+              <w:rPr>
+                <w:rStyle w:val="Hyperlink"/>
+                <w:noProof/>
+              </w:rPr>
+              <w:t>ng</w:t>
             </w:r>
             <w:r>
               <w:rPr>
@@ -1628,7 +1635,7 @@
                 <w:noProof/>
                 <w:webHidden/>
               </w:rPr>
-              <w:instrText xml:space="preserve"> PAGEREF _Toc172328072 \h </w:instrText>
+              <w:instrText xml:space="preserve"> PAGEREF _Toc172533977 \h </w:instrText>
             </w:r>
             <w:r>
               <w:rPr>
@@ -1648,7 +1655,7 @@
                 <w:noProof/>
                 <w:webHidden/>
               </w:rPr>
-              <w:t>22</w:t>
+              <w:t>23</w:t>
             </w:r>
             <w:r>
               <w:rPr>
@@ -1671,13 +1678,13 @@
               <w:lang w:val="en-GB" w:eastAsia="en-GB"/>
             </w:rPr>
           </w:pPr>
-          <w:hyperlink w:anchor="_Toc172328073" w:history="1">
+          <w:hyperlink w:anchor="_Toc172533978" w:history="1">
             <w:r>
               <w:rPr>
                 <w:rStyle w:val="Hyperlink"/>
                 <w:noProof/>
               </w:rPr>
-              <w:t>ReplaceModWheelWithMacro</w:t>
+              <w:t>RemoveDelayEffectsAndMacros</w:t>
             </w:r>
             <w:r>
               <w:rPr>
@@ -1698,7 +1705,7 @@
                 <w:noProof/>
                 <w:webHidden/>
               </w:rPr>
-              <w:instrText xml:space="preserve"> PAGEREF _Toc172328073 \h </w:instrText>
+              <w:instrText xml:space="preserve"> PAGEREF _Toc172533978 \h </w:instrText>
             </w:r>
             <w:r>
               <w:rPr>
@@ -1741,13 +1748,13 @@
               <w:lang w:val="en-GB" w:eastAsia="en-GB"/>
             </w:rPr>
           </w:pPr>
-          <w:hyperlink w:anchor="_Toc172328074" w:history="1">
+          <w:hyperlink w:anchor="_Toc172533979" w:history="1">
             <w:r>
               <w:rPr>
                 <w:rStyle w:val="Hyperlink"/>
                 <w:noProof/>
               </w:rPr>
-              <w:t>RestoreOriginal</w:t>
+              <w:t>ReplaceModWheelWithMacro</w:t>
             </w:r>
             <w:r>
               <w:rPr>
@@ -1768,7 +1775,7 @@
                 <w:noProof/>
                 <w:webHidden/>
               </w:rPr>
-              <w:instrText xml:space="preserve"> PAGEREF _Toc172328074 \h </w:instrText>
+              <w:instrText xml:space="preserve"> PAGEREF _Toc172533979 \h </w:instrText>
             </w:r>
             <w:r>
               <w:rPr>
@@ -1788,7 +1795,7 @@
                 <w:noProof/>
                 <w:webHidden/>
               </w:rPr>
-              <w:t>23</w:t>
+              <w:t>24</w:t>
             </w:r>
             <w:r>
               <w:rPr>
@@ -1811,13 +1818,13 @@
               <w:lang w:val="en-GB" w:eastAsia="en-GB"/>
             </w:rPr>
           </w:pPr>
-          <w:hyperlink w:anchor="_Toc172328075" w:history="1">
+          <w:hyperlink w:anchor="_Toc172533980" w:history="1">
             <w:r>
               <w:rPr>
                 <w:rStyle w:val="Hyperlink"/>
                 <w:noProof/>
               </w:rPr>
-              <w:t>ReuseCc1</w:t>
+              <w:t>RestoreOriginal</w:t>
             </w:r>
             <w:r>
               <w:rPr>
@@ -1838,7 +1845,7 @@
                 <w:noProof/>
                 <w:webHidden/>
               </w:rPr>
-              <w:instrText xml:space="preserve"> PAGEREF _Toc172328075 \h </w:instrText>
+              <w:instrText xml:space="preserve"> PAGEREF _Toc172533980 \h </w:instrText>
             </w:r>
             <w:r>
               <w:rPr>
@@ -1881,13 +1888,13 @@
               <w:lang w:val="en-GB" w:eastAsia="en-GB"/>
             </w:rPr>
           </w:pPr>
-          <w:hyperlink w:anchor="_Toc172328076" w:history="1">
+          <w:hyperlink w:anchor="_Toc172533981" w:history="1">
             <w:r>
               <w:rPr>
                 <w:rStyle w:val="Hyperlink"/>
                 <w:noProof/>
               </w:rPr>
-              <w:t>ZeroReleaseMacro</w:t>
+              <w:t>ReuseCc1</w:t>
             </w:r>
             <w:r>
               <w:rPr>
@@ -1908,7 +1915,7 @@
                 <w:noProof/>
                 <w:webHidden/>
               </w:rPr>
-              <w:instrText xml:space="preserve"> PAGEREF _Toc172328076 \h </w:instrText>
+              <w:instrText xml:space="preserve"> PAGEREF _Toc172533981 \h </w:instrText>
             </w:r>
             <w:r>
               <w:rPr>
@@ -1951,13 +1958,13 @@
               <w:lang w:val="en-GB" w:eastAsia="en-GB"/>
             </w:rPr>
           </w:pPr>
-          <w:hyperlink w:anchor="_Toc172328077" w:history="1">
+          <w:hyperlink w:anchor="_Toc172533982" w:history="1">
             <w:r>
               <w:rPr>
                 <w:rStyle w:val="Hyperlink"/>
                 <w:noProof/>
               </w:rPr>
-              <w:t>ZeroReverbMacros</w:t>
+              <w:t>ZeroReleaseMacro</w:t>
             </w:r>
             <w:r>
               <w:rPr>
@@ -1978,7 +1985,7 @@
                 <w:noProof/>
                 <w:webHidden/>
               </w:rPr>
-              <w:instrText xml:space="preserve"> PAGEREF _Toc172328077 \h </w:instrText>
+              <w:instrText xml:space="preserve"> PAGEREF _Toc172533982 \h </w:instrText>
             </w:r>
             <w:r>
               <w:rPr>
@@ -1998,7 +2005,77 @@
                 <w:noProof/>
                 <w:webHidden/>
               </w:rPr>
-              <w:t>25</w:t>
+              <w:t>26</w:t>
+            </w:r>
+            <w:r>
+              <w:rPr>
+                <w:noProof/>
+                <w:webHidden/>
+              </w:rPr>
+              <w:fldChar w:fldCharType="end"/>
+            </w:r>
+          </w:hyperlink>
+        </w:p>
+        <w:p>
+          <w:pPr>
+            <w:pStyle w:val="TOC2"/>
+            <w:tabs>
+              <w:tab w:val="right" w:leader="dot" w:pos="9629"/>
+            </w:tabs>
+            <w:rPr>
+              <w:rFonts w:asciiTheme="minorHAnsi" w:eastAsiaTheme="minorEastAsia" w:hAnsiTheme="minorHAnsi" w:cstheme="minorBidi"/>
+              <w:noProof/>
+              <w:lang w:val="en-GB" w:eastAsia="en-GB"/>
+            </w:rPr>
+          </w:pPr>
+          <w:hyperlink w:anchor="_Toc172533983" w:history="1">
+            <w:r>
+              <w:rPr>
+                <w:rStyle w:val="Hyperlink"/>
+                <w:noProof/>
+              </w:rPr>
+              <w:t>ZeroReverbMacros</w:t>
+            </w:r>
+            <w:r>
+              <w:rPr>
+                <w:noProof/>
+                <w:webHidden/>
+              </w:rPr>
+              <w:tab/>
+            </w:r>
+            <w:r>
+              <w:rPr>
+                <w:noProof/>
+                <w:webHidden/>
+              </w:rPr>
+              <w:fldChar w:fldCharType="begin"/>
+            </w:r>
+            <w:r>
+              <w:rPr>
+                <w:noProof/>
+                <w:webHidden/>
+              </w:rPr>
+              <w:instrText xml:space="preserve"> PAGEREF _Toc172533983 \h </w:instrText>
+            </w:r>
+            <w:r>
+              <w:rPr>
+                <w:noProof/>
+                <w:webHidden/>
+              </w:rPr>
+            </w:r>
+            <w:r>
+              <w:rPr>
+                <w:noProof/>
+                <w:webHidden/>
+              </w:rPr>
+              <w:fldChar w:fldCharType="separate"/>
+            </w:r>
+            <w:r>
+              <w:rPr>
+                <w:noProof/>
+                <w:webHidden/>
+              </w:rPr>
+              <w:t>26</w:t>
             </w:r>
             <w:r>
               <w:rPr>
@@ -2037,7 +2114,7 @@
         </w:rPr>
         <w:br w:type="page"/>
       </w:r>
-      <w:bookmarkStart w:id="0" w:name="_Toc172328053"/>
+      <w:bookmarkStart w:id="0" w:name="_Toc172533958"/>
       <w:r>
         <w:lastRenderedPageBreak/>
         <w:t>Introduction</w:t>
@@ -2151,6 +2228,38 @@
       </w:r>
       <w:r>
         <w:t>.</w:t>
+      </w:r>
+    </w:p>
+    <w:p>
+      <w:pPr>
+        <w:pStyle w:val="ListBullet"/>
+      </w:pPr>
+      <w:r>
+        <w:t xml:space="preserve">Remove </w:t>
+      </w:r>
+      <w:r>
+        <w:t>a</w:t>
+      </w:r>
+      <w:r>
+        <w:t>rpeggiators and sequencing script processors</w:t>
+      </w:r>
+      <w:r>
+        <w:t xml:space="preserve"> and</w:t>
+      </w:r>
+      <w:r>
+        <w:t xml:space="preserve"> </w:t>
+      </w:r>
+      <w:r>
+        <w:t>t</w:t>
+      </w:r>
+      <w:r>
+        <w:t>hen, provided the program has a standard Info page, remove any macros that</w:t>
+      </w:r>
+      <w:r>
+        <w:t xml:space="preserve"> consequently</w:t>
+      </w:r>
+      <w:r>
+        <w:t xml:space="preserve"> no longer modulate anything.</w:t>
       </w:r>
     </w:p>
     <w:p>
@@ -2407,7 +2516,7 @@
         <w:pStyle w:val="Heading1"/>
       </w:pPr>
       <w:bookmarkStart w:id="1" w:name="_Getting_started"/>
-      <w:bookmarkStart w:id="2" w:name="_Toc172328054"/>
+      <w:bookmarkStart w:id="2" w:name="_Toc172533959"/>
       <w:bookmarkEnd w:id="1"/>
       <w:r>
         <w:lastRenderedPageBreak/>
@@ -3882,7 +3991,7 @@
       <w:pPr>
         <w:pStyle w:val="Heading1"/>
       </w:pPr>
-      <w:bookmarkStart w:id="3" w:name="_Toc172328055"/>
+      <w:bookmarkStart w:id="3" w:name="_Toc172533960"/>
       <w:r>
         <w:lastRenderedPageBreak/>
         <w:t xml:space="preserve">More </w:t>
@@ -4253,7 +4362,7 @@
       <w:pPr>
         <w:pStyle w:val="Heading1"/>
       </w:pPr>
-      <w:bookmarkStart w:id="4" w:name="_Toc172328056"/>
+      <w:bookmarkStart w:id="4" w:name="_Toc172533961"/>
       <w:r>
         <w:lastRenderedPageBreak/>
         <w:t xml:space="preserve">Falcon Programmer is </w:t>
@@ -4660,7 +4769,7 @@
         <w:pStyle w:val="Heading1"/>
       </w:pPr>
       <w:bookmarkStart w:id="5" w:name="_Script-based_vs_standard"/>
-      <w:bookmarkStart w:id="6" w:name="_Toc172328057"/>
+      <w:bookmarkStart w:id="6" w:name="_Toc172533962"/>
       <w:bookmarkEnd w:id="5"/>
       <w:r>
         <w:lastRenderedPageBreak/>
@@ -4857,7 +4966,7 @@
       <w:pPr>
         <w:pStyle w:val="Heading2"/>
       </w:pPr>
-      <w:bookmarkStart w:id="7" w:name="_Toc172328058"/>
+      <w:bookmarkStart w:id="7" w:name="_Toc172533963"/>
       <w:r>
         <w:t>W</w:t>
       </w:r>
@@ -5897,7 +6006,7 @@
         <w:pStyle w:val="Heading2"/>
       </w:pPr>
       <w:bookmarkStart w:id="8" w:name="_Mandatory_script-based_Info"/>
-      <w:bookmarkStart w:id="9" w:name="_Toc172328059"/>
+      <w:bookmarkStart w:id="9" w:name="_Toc172533964"/>
       <w:bookmarkEnd w:id="8"/>
       <w:r>
         <w:t xml:space="preserve">Mandatory </w:t>
@@ -6161,7 +6270,7 @@
       <w:pPr>
         <w:pStyle w:val="Heading2"/>
       </w:pPr>
-      <w:bookmarkStart w:id="10" w:name="_Toc172328060"/>
+      <w:bookmarkStart w:id="10" w:name="_Toc172533965"/>
       <w:r>
         <w:t xml:space="preserve">GUI </w:t>
       </w:r>
@@ -6307,7 +6416,7 @@
         </w:rPr>
       </w:pPr>
       <w:bookmarkStart w:id="11" w:name="_GUI_script_processor"/>
-      <w:bookmarkStart w:id="12" w:name="_Toc172328061"/>
+      <w:bookmarkStart w:id="12" w:name="_Toc172533966"/>
       <w:bookmarkEnd w:id="11"/>
       <w:r>
         <w:t xml:space="preserve">GUI </w:t>
@@ -6666,7 +6775,7 @@
       <w:pPr>
         <w:pStyle w:val="Heading3"/>
       </w:pPr>
-      <w:bookmarkStart w:id="13" w:name="_Toc172328062"/>
+      <w:bookmarkStart w:id="13" w:name="_Toc172533967"/>
       <w:r>
         <w:t>User-defined templates</w:t>
       </w:r>
@@ -6942,7 +7051,7 @@
       <w:pPr>
         <w:pStyle w:val="Heading3"/>
       </w:pPr>
-      <w:bookmarkStart w:id="14" w:name="_Toc172328063"/>
+      <w:bookmarkStart w:id="14" w:name="_Toc172533968"/>
       <w:r>
         <w:t>User-defined template creation: optional additional step</w:t>
       </w:r>
@@ -7192,7 +7301,10 @@
         <w:t>ScriptProcessor</w:t>
       </w:r>
       <w:r>
-        <w:t xml:space="preserve"> element is the only one that contains modulations, which are </w:t>
+        <w:t xml:space="preserve"> contains modulations</w:t>
+      </w:r>
+      <w:r>
+        <w:t xml:space="preserve"> (the XML elements are called </w:t>
       </w:r>
       <w:r>
         <w:rPr>
@@ -7203,33 +7315,22 @@
         <w:t>SignalConnection</w:t>
       </w:r>
       <w:r>
-        <w:t xml:space="preserve"> elements in the XML.</w:t>
-      </w:r>
-      <w:r>
-        <w:t xml:space="preserve">  The </w:t>
-      </w:r>
-      <w:r>
-        <w:rPr>
-          <w:noProof/>
-        </w:rPr>
-        <w:t>modulations\</w:t>
-      </w:r>
-      <w:r>
-        <w:rPr>
-          <w:rFonts w:ascii="Courier New" w:hAnsi="Courier New" w:cs="Courier New"/>
-          <w:noProof/>
-          <w:color w:val="0070C0"/>
-        </w:rPr>
-        <w:t>SignalConnection</w:t>
-      </w:r>
-      <w:r>
         <w:rPr>
           <w:noProof/>
         </w:rPr>
         <w:t>s</w:t>
       </w:r>
       <w:r>
-        <w:t xml:space="preserve"> specify the MIDI CC numbers.  So the GUI </w:t>
+        <w:rPr>
+          <w:noProof/>
+        </w:rPr>
+        <w:t>)</w:t>
+      </w:r>
+      <w:r>
+        <w:t xml:space="preserve"> that </w:t>
+      </w:r>
+      <w:r>
+        <w:t xml:space="preserve">specify the MIDI CC numbers.  So the GUI </w:t>
       </w:r>
       <w:r>
         <w:rPr>
@@ -8503,7 +8604,7 @@
       <w:pPr>
         <w:pStyle w:val="Heading1"/>
       </w:pPr>
-      <w:bookmarkStart w:id="15" w:name="_Toc172328064"/>
+      <w:bookmarkStart w:id="15" w:name="_Toc172533969"/>
       <w:r>
         <w:lastRenderedPageBreak/>
         <w:t>Configuration Tasks</w:t>
@@ -8523,7 +8624,7 @@
         </w:rPr>
       </w:pPr>
       <w:bookmarkStart w:id="16" w:name="_AssignMacroCcs"/>
-      <w:bookmarkStart w:id="17" w:name="_Toc172328065"/>
+      <w:bookmarkStart w:id="17" w:name="_Toc172533970"/>
       <w:bookmarkEnd w:id="16"/>
       <w:r>
         <w:rPr>
@@ -9625,7 +9726,7 @@
           <w:noProof/>
         </w:rPr>
       </w:pPr>
-      <w:bookmarkStart w:id="19" w:name="_Toc172328066"/>
+      <w:bookmarkStart w:id="19" w:name="_Toc172533971"/>
       <w:r>
         <w:rPr>
           <w:noProof/>
@@ -10606,7 +10707,7 @@
       <w:pPr>
         <w:pStyle w:val="Heading3"/>
       </w:pPr>
-      <w:bookmarkStart w:id="21" w:name="_Toc172328067"/>
+      <w:bookmarkStart w:id="21" w:name="_Toc172533972"/>
       <w:r>
         <w:lastRenderedPageBreak/>
         <w:t>The Organic Pads sound bank</w:t>
@@ -11620,7 +11721,7 @@
       <w:pPr>
         <w:pStyle w:val="Heading3"/>
       </w:pPr>
-      <w:bookmarkStart w:id="22" w:name="_Toc172328068"/>
+      <w:bookmarkStart w:id="22" w:name="_Toc172533973"/>
       <w:r>
         <w:t>Script s</w:t>
       </w:r>
@@ -11770,7 +11871,7 @@
       <w:pPr>
         <w:pStyle w:val="Heading3"/>
       </w:pPr>
-      <w:bookmarkStart w:id="23" w:name="_Toc172328069"/>
+      <w:bookmarkStart w:id="23" w:name="_Toc172533974"/>
       <w:r>
         <w:t xml:space="preserve">More about the </w:t>
       </w:r>
@@ -12019,12 +12120,11 @@
           <w:noProof/>
         </w:rPr>
       </w:pPr>
-      <w:bookmarkStart w:id="24" w:name="_Toc172328070"/>
-      <w:r>
-        <w:rPr>
-          <w:noProof/>
-        </w:rPr>
-        <w:lastRenderedPageBreak/>
+      <w:bookmarkStart w:id="24" w:name="_Toc172533975"/>
+      <w:r>
+        <w:rPr>
+          <w:noProof/>
+        </w:rPr>
         <w:t>MoveZeroedMacrosToEnd</w:t>
       </w:r>
       <w:bookmarkEnd w:id="24"/>
@@ -12715,7 +12815,7 @@
         </w:rPr>
       </w:pPr>
       <w:bookmarkStart w:id="25" w:name="_PrependPathLineToDescription"/>
-      <w:bookmarkStart w:id="26" w:name="_Toc172328071"/>
+      <w:bookmarkStart w:id="26" w:name="_Toc172533976"/>
       <w:bookmarkEnd w:id="25"/>
       <w:r>
         <w:rPr>
@@ -13134,315 +13234,6 @@
     <w:p/>
     <w:p>
       <w:pPr>
-        <w:pStyle w:val="Heading2"/>
-        <w:rPr>
-          <w:b w:val="0"/>
-          <w:noProof/>
-        </w:rPr>
-      </w:pPr>
-      <w:bookmarkStart w:id="27" w:name="_RemoveDelayEffectsAndMacros"/>
-      <w:bookmarkStart w:id="28" w:name="_Toc172328072"/>
-      <w:bookmarkEnd w:id="27"/>
-      <w:r>
-        <w:rPr>
-          <w:noProof/>
-        </w:rPr>
-        <w:t>RemoveDelayEffectsAndMacros</w:t>
-      </w:r>
-      <w:bookmarkEnd w:id="28"/>
-    </w:p>
-    <w:p/>
-    <w:p>
-      <w:r>
-        <w:rPr>
-          <w:b/>
-        </w:rPr>
-        <w:t>Summary:</w:t>
-      </w:r>
-      <w:r>
-        <w:t xml:space="preserve">  </w:t>
-      </w:r>
-      <w:r>
-        <w:t>Bypasses</w:t>
-      </w:r>
-      <w:r>
-        <w:t xml:space="preserve"> </w:t>
-      </w:r>
-      <w:r>
-        <w:t>(disables)</w:t>
-      </w:r>
-      <w:r>
-        <w:t xml:space="preserve"> </w:t>
-      </w:r>
-      <w:r>
-        <w:t>all</w:t>
-      </w:r>
-      <w:r>
-        <w:t xml:space="preserve"> </w:t>
-      </w:r>
-      <w:r>
-        <w:t>known</w:t>
-      </w:r>
-      <w:r>
-        <w:t xml:space="preserve"> </w:t>
-      </w:r>
-      <w:r>
-        <w:t>delay</w:t>
-      </w:r>
-      <w:r>
-        <w:t xml:space="preserve"> </w:t>
-      </w:r>
-      <w:r>
-        <w:t>effects.</w:t>
-      </w:r>
-      <w:r>
-        <w:t xml:space="preserve"> </w:t>
-      </w:r>
-      <w:r>
-        <w:t>Then</w:t>
-      </w:r>
-      <w:r>
-        <w:t xml:space="preserve"> </w:t>
-      </w:r>
-      <w:r>
-        <w:t>removes</w:t>
-      </w:r>
-      <w:r>
-        <w:t xml:space="preserve"> </w:t>
-      </w:r>
-      <w:r>
-        <w:t>any</w:t>
-      </w:r>
-      <w:r>
-        <w:t xml:space="preserve"> </w:t>
-      </w:r>
-      <w:r>
-        <w:t>macro</w:t>
-      </w:r>
-      <w:r>
-        <w:t xml:space="preserve"> </w:t>
-      </w:r>
-      <w:r>
-        <w:t>that</w:t>
-      </w:r>
-      <w:r>
-        <w:t xml:space="preserve"> </w:t>
-      </w:r>
-      <w:r>
-        <w:t>no</w:t>
-      </w:r>
-      <w:r>
-        <w:t xml:space="preserve"> </w:t>
-      </w:r>
-      <w:r>
-        <w:t>longer</w:t>
-      </w:r>
-      <w:r>
-        <w:t xml:space="preserve"> </w:t>
-      </w:r>
-      <w:r>
-        <w:t>modulates</w:t>
-      </w:r>
-      <w:r>
-        <w:t xml:space="preserve"> </w:t>
-      </w:r>
-      <w:r>
-        <w:t>any</w:t>
-      </w:r>
-      <w:r>
-        <w:t xml:space="preserve"> </w:t>
-      </w:r>
-      <w:r>
-        <w:t>enabled</w:t>
-      </w:r>
-      <w:r>
-        <w:t xml:space="preserve"> </w:t>
-      </w:r>
-      <w:r>
-        <w:t>effects,</w:t>
-      </w:r>
-      <w:r>
-        <w:t xml:space="preserve"> </w:t>
-      </w:r>
-      <w:r>
-        <w:t>provided</w:t>
-      </w:r>
-      <w:r>
-        <w:t xml:space="preserve"> </w:t>
-      </w:r>
-      <w:r>
-        <w:t>the</w:t>
-      </w:r>
-      <w:r>
-        <w:t xml:space="preserve"> </w:t>
-      </w:r>
-      <w:r>
-        <w:t>program</w:t>
-      </w:r>
-      <w:r>
-        <w:t xml:space="preserve"> </w:t>
-      </w:r>
-      <w:r>
-        <w:t>uses</w:t>
-      </w:r>
-      <w:r>
-        <w:t xml:space="preserve"> </w:t>
-      </w:r>
-      <w:r>
-        <w:t>a</w:t>
-      </w:r>
-      <w:r>
-        <w:t xml:space="preserve"> </w:t>
-      </w:r>
-      <w:r>
-        <w:t>standard</w:t>
-      </w:r>
-      <w:r>
-        <w:t xml:space="preserve"> </w:t>
-      </w:r>
-      <w:r>
-        <w:t>Info</w:t>
-      </w:r>
-      <w:r>
-        <w:t xml:space="preserve"> </w:t>
-      </w:r>
-      <w:r>
-        <w:t>page.</w:t>
-      </w:r>
-    </w:p>
-    <w:p>
-      <w:pPr>
-        <w:rPr>
-          <w:bCs/>
-        </w:rPr>
-      </w:pPr>
-    </w:p>
-    <w:p>
-      <w:r>
-        <w:rPr>
-          <w:b/>
-          <w:bCs/>
-        </w:rPr>
-        <w:t>Known delay effects</w:t>
-      </w:r>
-      <w:r>
-        <w:t xml:space="preserve"> </w:t>
-      </w:r>
-      <w:r>
-        <w:t>are</w:t>
-      </w:r>
-      <w:r>
-        <w:t xml:space="preserve"> </w:t>
-      </w:r>
-      <w:r>
-        <w:t xml:space="preserve">Buzz (Analog Tape Delay!) </w:t>
-      </w:r>
-      <w:r>
-        <w:rPr>
-          <w:noProof/>
-        </w:rPr>
-        <w:t>DiffuseDelay</w:t>
-      </w:r>
-      <w:r>
-        <w:t xml:space="preserve">, </w:t>
-      </w:r>
-      <w:r>
-        <w:rPr>
-          <w:noProof/>
-        </w:rPr>
-        <w:t>DualDelay</w:t>
-      </w:r>
-      <w:r>
-        <w:t xml:space="preserve">, </w:t>
-      </w:r>
-      <w:r>
-        <w:rPr>
-          <w:noProof/>
-        </w:rPr>
-        <w:t>DualDelayX</w:t>
-      </w:r>
-      <w:r>
-        <w:t xml:space="preserve">, </w:t>
-      </w:r>
-      <w:r>
-        <w:rPr>
-          <w:noProof/>
-        </w:rPr>
-        <w:t>FatDelay</w:t>
-      </w:r>
-      <w:r>
-        <w:t xml:space="preserve">, </w:t>
-      </w:r>
-      <w:r>
-        <w:rPr>
-          <w:noProof/>
-        </w:rPr>
-        <w:t>FxDelay</w:t>
-      </w:r>
-      <w:r>
-        <w:t xml:space="preserve">, </w:t>
-      </w:r>
-      <w:r>
-        <w:rPr>
-          <w:noProof/>
-        </w:rPr>
-        <w:t>PingPongDelay</w:t>
-      </w:r>
-      <w:r>
-        <w:t xml:space="preserve">, </w:t>
-      </w:r>
-      <w:r>
-        <w:rPr>
-          <w:noProof/>
-        </w:rPr>
-        <w:t>SimpleDelay</w:t>
-      </w:r>
-      <w:r>
-        <w:t xml:space="preserve">, </w:t>
-      </w:r>
-      <w:r>
-        <w:rPr>
-          <w:noProof/>
-        </w:rPr>
-        <w:t>StereoDelay</w:t>
-      </w:r>
-      <w:r>
-        <w:t xml:space="preserve">, </w:t>
-      </w:r>
-    </w:p>
-    <w:p>
-      <w:r>
-        <w:rPr>
-          <w:noProof/>
-        </w:rPr>
-        <w:t>TapeEcho</w:t>
-      </w:r>
-      <w:r>
-        <w:t xml:space="preserve">, </w:t>
-      </w:r>
-      <w:r>
-        <w:rPr>
-          <w:noProof/>
-        </w:rPr>
-        <w:t>TrackDelay</w:t>
-      </w:r>
-      <w:r>
-        <w:t xml:space="preserve">, </w:t>
-      </w:r>
-      <w:r>
-        <w:rPr>
-          <w:noProof/>
-        </w:rPr>
-        <w:t>VelvetDelay</w:t>
-      </w:r>
-      <w:r>
-        <w:t>.</w:t>
-      </w:r>
-    </w:p>
-    <w:p/>
-    <w:p/>
-    <w:p>
-      <w:pPr>
         <w:rPr>
           <w:rFonts w:cs="Arial"/>
           <w:b/>
@@ -13467,9 +13258,482 @@
           <w:noProof/>
         </w:rPr>
       </w:pPr>
-      <w:bookmarkStart w:id="29" w:name="_ReplaceModWheelWithMacro"/>
-      <w:bookmarkStart w:id="30" w:name="_Toc172328073"/>
+      <w:bookmarkStart w:id="27" w:name="_Toc172533977"/>
+      <w:r>
+        <w:rPr>
+          <w:noProof/>
+        </w:rPr>
+        <w:t>RemoveArpeggiatorsAndSequencing</w:t>
+      </w:r>
+      <w:bookmarkEnd w:id="27"/>
+    </w:p>
+    <w:p/>
+    <w:p>
+      <w:r>
+        <w:rPr>
+          <w:b/>
+        </w:rPr>
+        <w:t>Summary:</w:t>
+      </w:r>
+      <w:r>
+        <w:t xml:space="preserve">  </w:t>
+      </w:r>
+      <w:r>
+        <w:t xml:space="preserve">Removes </w:t>
+      </w:r>
+      <w:r>
+        <w:t>a</w:t>
+      </w:r>
+      <w:r>
+        <w:t xml:space="preserve">rpeggiators and sequencing </w:t>
+      </w:r>
+      <w:r>
+        <w:t>s</w:t>
+      </w:r>
+      <w:r>
+        <w:t>cript</w:t>
+      </w:r>
+      <w:r>
+        <w:t xml:space="preserve"> p</w:t>
+      </w:r>
+      <w:r>
+        <w:t>rocessors.</w:t>
+      </w:r>
+      <w:r>
+        <w:t xml:space="preserve">  </w:t>
+      </w:r>
+      <w:r>
+        <w:t>Then, provided the program has a standard Info page,</w:t>
+      </w:r>
+      <w:r>
+        <w:t xml:space="preserve"> </w:t>
+      </w:r>
+      <w:r>
+        <w:t>remove</w:t>
+      </w:r>
+      <w:r>
+        <w:t>s</w:t>
+      </w:r>
+      <w:r>
+        <w:t xml:space="preserve"> any macros that</w:t>
+      </w:r>
+      <w:r>
+        <w:t xml:space="preserve"> consequently</w:t>
+      </w:r>
+      <w:r>
+        <w:t xml:space="preserve"> no longer modulate anything</w:t>
+      </w:r>
+      <w:r>
+        <w:t>.</w:t>
+      </w:r>
+    </w:p>
+    <w:p/>
+    <w:p>
+      <w:r>
+        <w:t>S</w:t>
+      </w:r>
+      <w:r>
+        <w:t>equencing script processors</w:t>
+      </w:r>
+      <w:r>
+        <w:t xml:space="preserve"> are the ones you can add from the S</w:t>
+      </w:r>
+      <w:r>
+        <w:t xml:space="preserve">cript </w:t>
+      </w:r>
+      <w:r>
+        <w:t>P</w:t>
+      </w:r>
+      <w:r>
+        <w:t>rocessor</w:t>
+      </w:r>
+      <w:r>
+        <w:t xml:space="preserve"> -&gt; Sequencing submenu on Falcon's Events page.</w:t>
+      </w:r>
+    </w:p>
+    <w:p>
+      <w:r>
+        <w:rPr>
+          <w:noProof/>
+        </w:rPr>
+        <w:lastRenderedPageBreak/>
+        <w:drawing>
+          <wp:inline distT="0" distB="0" distL="0" distR="0" wp14:anchorId="463D3210" wp14:editId="27E294E1">
+            <wp:extent cx="3145640" cy="4484318"/>
+            <wp:effectExtent l="0" t="0" r="0" b="0"/>
+            <wp:docPr id="1803357441" name="Falcon Sequencing Script Processors.png" descr="Falcon Sequencing Script Processors"/>
+            <wp:cNvGraphicFramePr>
+              <a:graphicFrameLocks xmlns:a="http://schemas.openxmlformats.org/drawingml/2006/main" noChangeAspect="1"/>
+            </wp:cNvGraphicFramePr>
+            <a:graphic xmlns:a="http://schemas.openxmlformats.org/drawingml/2006/main">
+              <a:graphicData uri="http://schemas.openxmlformats.org/drawingml/2006/picture">
+                <pic:pic xmlns:pic="http://schemas.openxmlformats.org/drawingml/2006/picture">
+                  <pic:nvPicPr>
+                    <pic:cNvPr id="1803357441" name="Falcon Sequencing Script Processors.png" descr="Falcon Sequencing Script Processors"/>
+                    <pic:cNvPicPr/>
+                  </pic:nvPicPr>
+                  <pic:blipFill>
+                    <a:blip r:link="rId58"/>
+                    <a:stretch>
+                      <a:fillRect/>
+                    </a:stretch>
+                  </pic:blipFill>
+                  <pic:spPr>
+                    <a:xfrm>
+                      <a:off x="0" y="0"/>
+                      <a:ext cx="3153481" cy="4495496"/>
+                    </a:xfrm>
+                    <a:prstGeom prst="rect">
+                      <a:avLst/>
+                    </a:prstGeom>
+                  </pic:spPr>
+                </pic:pic>
+              </a:graphicData>
+            </a:graphic>
+          </wp:inline>
+        </w:drawing>
+      </w:r>
+    </w:p>
+    <w:p/>
+    <w:p/>
+    <w:p>
+      <w:pPr>
+        <w:pStyle w:val="Heading2"/>
+        <w:rPr>
+          <w:b w:val="0"/>
+          <w:noProof/>
+        </w:rPr>
+      </w:pPr>
+      <w:bookmarkStart w:id="28" w:name="_RemoveDelayEffectsAndMacros"/>
+      <w:bookmarkStart w:id="29" w:name="_Toc172533978"/>
+      <w:bookmarkEnd w:id="28"/>
+      <w:r>
+        <w:rPr>
+          <w:noProof/>
+        </w:rPr>
+        <w:t>RemoveDelayEffectsAndMacros</w:t>
+      </w:r>
       <w:bookmarkEnd w:id="29"/>
+    </w:p>
+    <w:p/>
+    <w:p>
+      <w:r>
+        <w:rPr>
+          <w:b/>
+        </w:rPr>
+        <w:t>Summary:</w:t>
+      </w:r>
+      <w:r>
+        <w:t xml:space="preserve">  </w:t>
+      </w:r>
+      <w:r>
+        <w:t>Bypasses</w:t>
+      </w:r>
+      <w:r>
+        <w:t xml:space="preserve"> </w:t>
+      </w:r>
+      <w:r>
+        <w:t>(disables)</w:t>
+      </w:r>
+      <w:r>
+        <w:t xml:space="preserve"> </w:t>
+      </w:r>
+      <w:r>
+        <w:t>all</w:t>
+      </w:r>
+      <w:r>
+        <w:t xml:space="preserve"> </w:t>
+      </w:r>
+      <w:r>
+        <w:t>known</w:t>
+      </w:r>
+      <w:r>
+        <w:t xml:space="preserve"> </w:t>
+      </w:r>
+      <w:r>
+        <w:t>delay</w:t>
+      </w:r>
+      <w:r>
+        <w:t xml:space="preserve"> </w:t>
+      </w:r>
+      <w:r>
+        <w:t>effects.</w:t>
+      </w:r>
+      <w:r>
+        <w:t xml:space="preserve"> </w:t>
+      </w:r>
+      <w:r>
+        <w:t>Then</w:t>
+      </w:r>
+      <w:r>
+        <w:t xml:space="preserve"> </w:t>
+      </w:r>
+      <w:r>
+        <w:t>removes</w:t>
+      </w:r>
+      <w:r>
+        <w:t xml:space="preserve"> </w:t>
+      </w:r>
+      <w:r>
+        <w:t>any</w:t>
+      </w:r>
+      <w:r>
+        <w:t xml:space="preserve"> </w:t>
+      </w:r>
+      <w:r>
+        <w:t>macro</w:t>
+      </w:r>
+      <w:r>
+        <w:t xml:space="preserve"> </w:t>
+      </w:r>
+      <w:r>
+        <w:t>that</w:t>
+      </w:r>
+      <w:r>
+        <w:t xml:space="preserve"> </w:t>
+      </w:r>
+      <w:r>
+        <w:t>no</w:t>
+      </w:r>
+      <w:r>
+        <w:t xml:space="preserve"> </w:t>
+      </w:r>
+      <w:r>
+        <w:t>longer</w:t>
+      </w:r>
+      <w:r>
+        <w:t xml:space="preserve"> </w:t>
+      </w:r>
+      <w:r>
+        <w:t>modulates</w:t>
+      </w:r>
+      <w:r>
+        <w:t xml:space="preserve"> </w:t>
+      </w:r>
+      <w:r>
+        <w:t>any</w:t>
+      </w:r>
+      <w:r>
+        <w:t xml:space="preserve"> </w:t>
+      </w:r>
+      <w:r>
+        <w:t>enabled</w:t>
+      </w:r>
+      <w:r>
+        <w:t xml:space="preserve"> </w:t>
+      </w:r>
+      <w:r>
+        <w:t>effects,</w:t>
+      </w:r>
+      <w:r>
+        <w:t xml:space="preserve"> </w:t>
+      </w:r>
+      <w:r>
+        <w:t>provided</w:t>
+      </w:r>
+      <w:r>
+        <w:t xml:space="preserve"> </w:t>
+      </w:r>
+      <w:r>
+        <w:t>the</w:t>
+      </w:r>
+      <w:r>
+        <w:t xml:space="preserve"> </w:t>
+      </w:r>
+      <w:r>
+        <w:t>program</w:t>
+      </w:r>
+      <w:r>
+        <w:t xml:space="preserve"> </w:t>
+      </w:r>
+      <w:r>
+        <w:t>uses</w:t>
+      </w:r>
+      <w:r>
+        <w:t xml:space="preserve"> </w:t>
+      </w:r>
+      <w:r>
+        <w:t>a</w:t>
+      </w:r>
+      <w:r>
+        <w:t xml:space="preserve"> </w:t>
+      </w:r>
+      <w:r>
+        <w:t>standard</w:t>
+      </w:r>
+      <w:r>
+        <w:t xml:space="preserve"> </w:t>
+      </w:r>
+      <w:r>
+        <w:t>Info</w:t>
+      </w:r>
+      <w:r>
+        <w:t xml:space="preserve"> </w:t>
+      </w:r>
+      <w:r>
+        <w:t>page.</w:t>
+      </w:r>
+    </w:p>
+    <w:p>
+      <w:pPr>
+        <w:rPr>
+          <w:bCs/>
+        </w:rPr>
+      </w:pPr>
+    </w:p>
+    <w:p>
+      <w:r>
+        <w:rPr>
+          <w:b/>
+          <w:bCs/>
+        </w:rPr>
+        <w:t>Known delay effects</w:t>
+      </w:r>
+      <w:r>
+        <w:t xml:space="preserve"> </w:t>
+      </w:r>
+      <w:r>
+        <w:t>are</w:t>
+      </w:r>
+      <w:r>
+        <w:t xml:space="preserve"> </w:t>
+      </w:r>
+      <w:r>
+        <w:t xml:space="preserve">Buzz (Analog Tape Delay!) </w:t>
+      </w:r>
+      <w:r>
+        <w:rPr>
+          <w:noProof/>
+        </w:rPr>
+        <w:t>DiffuseDelay</w:t>
+      </w:r>
+      <w:r>
+        <w:t xml:space="preserve">, </w:t>
+      </w:r>
+      <w:r>
+        <w:rPr>
+          <w:noProof/>
+        </w:rPr>
+        <w:t>DualDelay</w:t>
+      </w:r>
+      <w:r>
+        <w:t xml:space="preserve">, </w:t>
+      </w:r>
+      <w:r>
+        <w:rPr>
+          <w:noProof/>
+        </w:rPr>
+        <w:t>DualDelayX</w:t>
+      </w:r>
+      <w:r>
+        <w:t xml:space="preserve">, </w:t>
+      </w:r>
+      <w:r>
+        <w:rPr>
+          <w:noProof/>
+        </w:rPr>
+        <w:t>FatDelay</w:t>
+      </w:r>
+      <w:r>
+        <w:t xml:space="preserve">, </w:t>
+      </w:r>
+      <w:r>
+        <w:rPr>
+          <w:noProof/>
+        </w:rPr>
+        <w:t>FxDelay</w:t>
+      </w:r>
+      <w:r>
+        <w:t xml:space="preserve">, </w:t>
+      </w:r>
+      <w:r>
+        <w:rPr>
+          <w:noProof/>
+        </w:rPr>
+        <w:t>PingPongDelay</w:t>
+      </w:r>
+      <w:r>
+        <w:t xml:space="preserve">, </w:t>
+      </w:r>
+      <w:r>
+        <w:rPr>
+          <w:noProof/>
+        </w:rPr>
+        <w:t>SimpleDelay</w:t>
+      </w:r>
+      <w:r>
+        <w:t xml:space="preserve">, </w:t>
+      </w:r>
+      <w:r>
+        <w:rPr>
+          <w:noProof/>
+        </w:rPr>
+        <w:t>StereoDelay</w:t>
+      </w:r>
+      <w:r>
+        <w:t xml:space="preserve">, </w:t>
+      </w:r>
+    </w:p>
+    <w:p>
+      <w:r>
+        <w:rPr>
+          <w:noProof/>
+        </w:rPr>
+        <w:t>TapeEcho</w:t>
+      </w:r>
+      <w:r>
+        <w:t xml:space="preserve">, </w:t>
+      </w:r>
+      <w:r>
+        <w:rPr>
+          <w:noProof/>
+        </w:rPr>
+        <w:t>TrackDelay</w:t>
+      </w:r>
+      <w:r>
+        <w:t xml:space="preserve">, </w:t>
+      </w:r>
+      <w:r>
+        <w:rPr>
+          <w:noProof/>
+        </w:rPr>
+        <w:t>VelvetDelay</w:t>
+      </w:r>
+      <w:r>
+        <w:t>.</w:t>
+      </w:r>
+    </w:p>
+    <w:p/>
+    <w:p/>
+    <w:p>
+      <w:pPr>
+        <w:rPr>
+          <w:rFonts w:cs="Arial"/>
+          <w:b/>
+          <w:iCs/>
+          <w:noProof/>
+          <w:sz w:val="32"/>
+          <w:szCs w:val="28"/>
+        </w:rPr>
+      </w:pPr>
+      <w:r>
+        <w:rPr>
+          <w:noProof/>
+        </w:rPr>
+        <w:br w:type="page"/>
+      </w:r>
+    </w:p>
+    <w:p>
+      <w:pPr>
+        <w:pStyle w:val="Heading2"/>
+        <w:rPr>
+          <w:b w:val="0"/>
+          <w:noProof/>
+        </w:rPr>
+      </w:pPr>
+      <w:bookmarkStart w:id="30" w:name="_ReplaceModWheelWithMacro"/>
+      <w:bookmarkStart w:id="31" w:name="_Toc172533979"/>
+      <w:bookmarkEnd w:id="30"/>
       <w:r>
         <w:rPr>
           <w:noProof/>
@@ -13477,7 +13741,7 @@
         <w:lastRenderedPageBreak/>
         <w:t>ReplaceModWheelWithMacro</w:t>
       </w:r>
-      <w:bookmarkEnd w:id="30"/>
+      <w:bookmarkEnd w:id="31"/>
     </w:p>
     <w:p/>
     <w:p>
@@ -14068,16 +14332,16 @@
           <w:noProof/>
         </w:rPr>
       </w:pPr>
-      <w:bookmarkStart w:id="31" w:name="_RestoreOriginal"/>
-      <w:bookmarkStart w:id="32" w:name="_Toc172328074"/>
-      <w:bookmarkEnd w:id="31"/>
+      <w:bookmarkStart w:id="32" w:name="_RestoreOriginal"/>
+      <w:bookmarkStart w:id="33" w:name="_Toc172533980"/>
+      <w:bookmarkEnd w:id="32"/>
       <w:r>
         <w:rPr>
           <w:noProof/>
         </w:rPr>
         <w:t>RestoreOriginal</w:t>
       </w:r>
-      <w:bookmarkEnd w:id="32"/>
+      <w:bookmarkEnd w:id="33"/>
     </w:p>
     <w:p/>
     <w:p>
@@ -14260,9 +14524,9 @@
           <w:noProof/>
         </w:rPr>
       </w:pPr>
-      <w:bookmarkStart w:id="33" w:name="_ReuseCc1"/>
-      <w:bookmarkStart w:id="34" w:name="_Toc172328075"/>
-      <w:bookmarkEnd w:id="33"/>
+      <w:bookmarkStart w:id="34" w:name="_ReuseCc1"/>
+      <w:bookmarkStart w:id="35" w:name="_Toc172533981"/>
+      <w:bookmarkEnd w:id="34"/>
       <w:r>
         <w:rPr>
           <w:noProof/>
@@ -14270,7 +14534,7 @@
         <w:lastRenderedPageBreak/>
         <w:t>ReuseCc1</w:t>
       </w:r>
-      <w:bookmarkEnd w:id="34"/>
+      <w:bookmarkEnd w:id="35"/>
     </w:p>
     <w:p/>
     <w:p>
@@ -16262,7 +16526,7 @@
           <w:noProof/>
         </w:rPr>
       </w:pPr>
-      <w:bookmarkStart w:id="35" w:name="_Toc172328076"/>
+      <w:bookmarkStart w:id="36" w:name="_Toc172533982"/>
       <w:r>
         <w:rPr>
           <w:noProof/>
@@ -16270,7 +16534,7 @@
         <w:lastRenderedPageBreak/>
         <w:t>ZeroReleaseMacro</w:t>
       </w:r>
-      <w:bookmarkEnd w:id="35"/>
+      <w:bookmarkEnd w:id="36"/>
     </w:p>
     <w:p/>
     <w:p>
@@ -16471,14 +16735,14 @@
           <w:noProof/>
         </w:rPr>
       </w:pPr>
-      <w:bookmarkStart w:id="36" w:name="_Toc172328077"/>
+      <w:bookmarkStart w:id="37" w:name="_Toc172533983"/>
       <w:r>
         <w:rPr>
           <w:noProof/>
         </w:rPr>
         <w:t>ZeroReverbMacros</w:t>
       </w:r>
-      <w:bookmarkEnd w:id="36"/>
+      <w:bookmarkEnd w:id="37"/>
     </w:p>
     <w:p/>
     <w:p>
@@ -16896,8 +17160,8 @@
     <w:p/>
     <w:p/>
     <w:sectPr>
-      <w:headerReference w:type="default" r:id="rId58"/>
-      <w:footerReference w:type="default" r:id="rId59"/>
+      <w:headerReference w:type="default" r:id="rId59"/>
+      <w:footerReference w:type="default" r:id="rId60"/>
       <w:endnotePr>
         <w:numFmt w:val="decimal"/>
       </w:endnotePr>

</xml_diff>